<commit_message>
This is the final cleanup of debugging hospitals that failed to work or had discrepencies between the expected number of executives and the acutal number found. Most of these were errors in expectation, but some were failures to properly parse the name. and a very few were html problems on the targeted website.
</commit_message>
<xml_diff>
--- a/docs/Debug Files/958 Ottawa.docx
+++ b/docs/Debug Files/958 Ottawa.docx
@@ -104,6 +104,12 @@
       </w:r>
     </w:p>
     <w:p>
+      <w:r>
+        <w:t xml:space="preserve">     </w:t>
+      </w:r>
+      <w:r>
+        <w:tab/>
+      </w:r>
       <w:r>
         <w:t>All others accounted for</w:t>
       </w:r>
@@ -1374,6 +1380,7 @@
   <w:style w:type="character" w:default="1" w:styleId="DefaultParagraphFont">
     <w:name w:val="Default Paragraph Font"/>
     <w:uiPriority w:val="1"/>
+    <w:semiHidden/>
     <w:unhideWhenUsed/>
   </w:style>
   <w:style w:type="table" w:default="1" w:styleId="TableNormal">

</xml_diff>